<commit_message>
[calculation] updated calculation documents
</commit_message>
<xml_diff>
--- a/client/resources/calcul.docx
+++ b/client/resources/calcul.docx
@@ -115,7 +115,47 @@
                 <w:sz w:val="40"/>
                 <w:szCs w:val="40"/>
               </w:rPr>
-              <w:t>Calcul droit d’habitation</w:t>
+              <w:t xml:space="preserve">Projet de </w:t>
+            </w:r>
+            <w:r>
+              <w:rPr>
+                <w:rFonts w:eastAsia="Calibri" w:cstheme="minorHAnsi"/>
+                <w:b/>
+                <w:bCs/>
+                <w:sz w:val="40"/>
+                <w:szCs w:val="40"/>
+              </w:rPr>
+              <w:t>c</w:t>
+            </w:r>
+            <w:r>
+              <w:rPr>
+                <w:rFonts w:eastAsia="Calibri" w:cstheme="minorHAnsi"/>
+                <w:b/>
+                <w:bCs/>
+                <w:sz w:val="40"/>
+                <w:szCs w:val="40"/>
+              </w:rPr>
+              <w:t xml:space="preserve">alcul </w:t>
+            </w:r>
+            <w:r>
+              <w:rPr>
+                <w:rFonts w:eastAsia="Calibri" w:cstheme="minorHAnsi"/>
+                <w:b/>
+                <w:bCs/>
+                <w:sz w:val="40"/>
+                <w:szCs w:val="40"/>
+              </w:rPr>
+              <w:t xml:space="preserve">de </w:t>
+            </w:r>
+            <w:r>
+              <w:rPr>
+                <w:rFonts w:eastAsia="Calibri" w:cstheme="minorHAnsi"/>
+                <w:b/>
+                <w:bCs/>
+                <w:sz w:val="40"/>
+                <w:szCs w:val="40"/>
+              </w:rPr>
+              <w:t>droit d’habitation</w:t>
             </w:r>
           </w:p>
           <w:p>
@@ -3352,7 +3392,7 @@
               <w:spacing w:after="0" w:line="240" w:lineRule="auto"/>
               <w:jc w:val="both"/>
               <w:rPr>
-                <w:rFonts w:ascii="Open Sans" w:hAnsi="Open Sans" w:cs="Open Sans"/>
+                <w:rFonts w:ascii="Open Sans" w:eastAsia="Calibri" w:hAnsi="Open Sans" w:cs="Open Sans"/>
                 <w:sz w:val="20"/>
                 <w:szCs w:val="20"/>
               </w:rPr>
@@ -3460,12 +3500,162 @@
             <w:pPr>
               <w:widowControl w:val="0"/>
               <w:spacing w:after="0" w:line="240" w:lineRule="auto"/>
-              <w:rPr>
-                <w:rFonts w:ascii="Open Sans" w:hAnsi="Open Sans" w:cs="Open Sans"/>
-                <w:sz w:val="20"/>
-                <w:szCs w:val="20"/>
-              </w:rPr>
-            </w:pPr>
+              <w:jc w:val="both"/>
+              <w:rPr>
+                <w:rFonts w:ascii="Open Sans" w:eastAsia="Calibri" w:hAnsi="Open Sans" w:cs="Open Sans"/>
+                <w:sz w:val="20"/>
+                <w:szCs w:val="20"/>
+              </w:rPr>
+            </w:pPr>
+          </w:p>
+          <w:p>
+            <w:pPr>
+              <w:pStyle w:val="Paragraphedeliste"/>
+              <w:widowControl w:val="0"/>
+              <w:numPr>
+                <w:ilvl w:val="0"/>
+                <w:numId w:val="3"/>
+              </w:numPr>
+              <w:spacing w:after="0" w:line="240" w:lineRule="auto"/>
+              <w:jc w:val="both"/>
+              <w:rPr>
+                <w:rFonts w:ascii="Open Sans" w:hAnsi="Open Sans" w:cs="Open Sans"/>
+                <w:b/>
+                <w:bCs/>
+                <w:sz w:val="20"/>
+                <w:szCs w:val="20"/>
+              </w:rPr>
+            </w:pPr>
+            <w:r>
+              <w:rPr>
+                <w:rFonts w:ascii="Open Sans" w:hAnsi="Open Sans" w:cs="Open Sans"/>
+                <w:b/>
+                <w:bCs/>
+                <w:sz w:val="20"/>
+                <w:szCs w:val="20"/>
+              </w:rPr>
+              <w:t>Expertise finale du bien</w:t>
+            </w:r>
+          </w:p>
+          <w:p>
+            <w:pPr>
+              <w:widowControl w:val="0"/>
+              <w:spacing w:after="0" w:line="240" w:lineRule="auto"/>
+              <w:jc w:val="both"/>
+              <w:rPr>
+                <w:rFonts w:ascii="Open Sans" w:hAnsi="Open Sans" w:cs="Open Sans"/>
+                <w:sz w:val="20"/>
+                <w:szCs w:val="20"/>
+              </w:rPr>
+            </w:pPr>
+          </w:p>
+          <w:p>
+            <w:pPr>
+              <w:jc w:val="both"/>
+              <w:rPr>
+                <w:rFonts w:ascii="Open Sans" w:hAnsi="Open Sans" w:cs="Open Sans"/>
+                <w:sz w:val="20"/>
+                <w:szCs w:val="20"/>
+              </w:rPr>
+            </w:pPr>
+            <w:r>
+              <w:rPr>
+                <w:rFonts w:ascii="Open Sans" w:hAnsi="Open Sans" w:cs="Open Sans"/>
+                <w:sz w:val="20"/>
+                <w:szCs w:val="20"/>
+              </w:rPr>
+              <w:t>Le client s’</w:t>
+            </w:r>
+            <w:r>
+              <w:rPr>
+                <w:rFonts w:ascii="Open Sans" w:hAnsi="Open Sans" w:cs="Open Sans"/>
+                <w:sz w:val="20"/>
+                <w:szCs w:val="20"/>
+              </w:rPr>
+              <w:t xml:space="preserve">engage par la présente à payer les frais d’expertise de </w:t>
+            </w:r>
+            <w:r>
+              <w:rPr>
+                <w:rFonts w:ascii="Open Sans" w:hAnsi="Open Sans" w:cs="Open Sans"/>
+                <w:sz w:val="20"/>
+                <w:szCs w:val="20"/>
+              </w:rPr>
+              <w:t>son</w:t>
+            </w:r>
+            <w:r>
+              <w:rPr>
+                <w:rFonts w:ascii="Open Sans" w:hAnsi="Open Sans" w:cs="Open Sans"/>
+                <w:sz w:val="20"/>
+                <w:szCs w:val="20"/>
+              </w:rPr>
+              <w:t xml:space="preserve"> bien immobilier, d’un montant compris entre CHF 1'50</w:t>
+            </w:r>
+            <w:r>
+              <w:rPr>
+                <w:rFonts w:ascii="Open Sans" w:hAnsi="Open Sans" w:cs="Open Sans"/>
+                <w:sz w:val="20"/>
+                <w:szCs w:val="20"/>
+              </w:rPr>
+              <w:t>0.</w:t>
+            </w:r>
+            <w:r>
+              <w:rPr>
+                <w:rFonts w:ascii="Open Sans" w:hAnsi="Open Sans" w:cs="Open Sans"/>
+                <w:sz w:val="20"/>
+                <w:szCs w:val="20"/>
+              </w:rPr>
+              <w:t>- et CHF 2'000</w:t>
+            </w:r>
+            <w:r>
+              <w:rPr>
+                <w:rFonts w:ascii="Open Sans" w:hAnsi="Open Sans" w:cs="Open Sans"/>
+                <w:sz w:val="20"/>
+                <w:szCs w:val="20"/>
+              </w:rPr>
+              <w:t>.</w:t>
+            </w:r>
+            <w:r>
+              <w:rPr>
+                <w:rFonts w:ascii="Open Sans" w:hAnsi="Open Sans" w:cs="Open Sans"/>
+                <w:sz w:val="20"/>
+                <w:szCs w:val="20"/>
+              </w:rPr>
+              <w:t xml:space="preserve">- si toutefois </w:t>
+            </w:r>
+            <w:r>
+              <w:rPr>
+                <w:rFonts w:ascii="Open Sans" w:hAnsi="Open Sans" w:cs="Open Sans"/>
+                <w:sz w:val="20"/>
+                <w:szCs w:val="20"/>
+              </w:rPr>
+              <w:t>il ne va pas</w:t>
+            </w:r>
+            <w:r>
+              <w:rPr>
+                <w:rFonts w:ascii="Open Sans" w:hAnsi="Open Sans" w:cs="Open Sans"/>
+                <w:sz w:val="20"/>
+                <w:szCs w:val="20"/>
+              </w:rPr>
+              <w:t xml:space="preserve"> au bout du processus de vente auprès du fonds Viager </w:t>
+            </w:r>
+            <w:proofErr w:type="spellStart"/>
+            <w:r>
+              <w:rPr>
+                <w:rFonts w:ascii="Open Sans" w:hAnsi="Open Sans" w:cs="Open Sans"/>
+                <w:sz w:val="20"/>
+                <w:szCs w:val="20"/>
+              </w:rPr>
+              <w:t>Swiss</w:t>
+            </w:r>
+            <w:proofErr w:type="spellEnd"/>
+            <w:r>
+              <w:rPr>
+                <w:rFonts w:ascii="Open Sans" w:hAnsi="Open Sans" w:cs="Open Sans"/>
+                <w:sz w:val="20"/>
+                <w:szCs w:val="20"/>
+              </w:rPr>
+              <w:t xml:space="preserve"> SCMPC. </w:t>
+            </w:r>
           </w:p>
           <w:p>
             <w:pPr>
@@ -3486,17 +3676,14 @@
               </w:rPr>
               <w:t>----------------------------------------</w:t>
             </w:r>
-          </w:p>
-          <w:p>
-            <w:pPr>
-              <w:widowControl w:val="0"/>
-              <w:spacing w:after="0" w:line="240" w:lineRule="auto"/>
-              <w:rPr>
-                <w:rFonts w:ascii="Open Sans" w:hAnsi="Open Sans" w:cs="Open Sans"/>
-                <w:sz w:val="20"/>
-                <w:szCs w:val="20"/>
-              </w:rPr>
-            </w:pPr>
+            <w:r>
+              <w:rPr>
+                <w:rFonts w:ascii="Open Sans" w:hAnsi="Open Sans" w:cs="Open Sans"/>
+                <w:sz w:val="20"/>
+                <w:szCs w:val="20"/>
+              </w:rPr>
+              <w:br/>
+            </w:r>
           </w:p>
           <w:p>
             <w:pPr>
@@ -3611,62 +3798,25 @@
                 <w:szCs w:val="20"/>
               </w:rPr>
             </w:pPr>
-          </w:p>
-          <w:p>
-            <w:pPr>
-              <w:widowControl w:val="0"/>
-              <w:spacing w:after="0" w:line="240" w:lineRule="auto"/>
-              <w:rPr>
-                <w:rFonts w:ascii="Open Sans" w:hAnsi="Open Sans" w:cs="Open Sans"/>
-                <w:sz w:val="20"/>
-                <w:szCs w:val="20"/>
-              </w:rPr>
-            </w:pPr>
-          </w:p>
-          <w:p>
-            <w:pPr>
-              <w:widowControl w:val="0"/>
-              <w:spacing w:after="0" w:line="240" w:lineRule="auto"/>
-              <w:rPr>
-                <w:rFonts w:cstheme="minorHAnsi"/>
-                <w:sz w:val="20"/>
-                <w:szCs w:val="20"/>
-              </w:rPr>
-            </w:pPr>
-            <w:r>
-              <w:rPr>
-                <w:rFonts w:eastAsia="Calibri" w:cstheme="minorHAnsi"/>
+            <w:r>
+              <w:rPr>
+                <w:rFonts w:ascii="Open Sans" w:eastAsia="Calibri" w:hAnsi="Open Sans" w:cs="Open Sans"/>
                 <w:sz w:val="20"/>
                 <w:szCs w:val="20"/>
               </w:rPr>
               <w:t>Fait à, le :</w:t>
             </w:r>
-          </w:p>
-          <w:p>
-            <w:pPr>
-              <w:widowControl w:val="0"/>
-              <w:spacing w:after="0" w:line="240" w:lineRule="auto"/>
-              <w:rPr>
-                <w:rFonts w:cstheme="minorHAnsi"/>
-                <w:sz w:val="20"/>
-                <w:szCs w:val="20"/>
-              </w:rPr>
-            </w:pPr>
-          </w:p>
-          <w:p>
-            <w:pPr>
-              <w:widowControl w:val="0"/>
-              <w:spacing w:after="0" w:line="240" w:lineRule="auto"/>
-              <w:jc w:val="center"/>
-              <w:rPr>
-                <w:rFonts w:cstheme="minorHAnsi"/>
-                <w:sz w:val="20"/>
-                <w:szCs w:val="20"/>
-              </w:rPr>
-            </w:pPr>
-            <w:r>
-              <w:rPr>
-                <w:rFonts w:eastAsia="Calibri" w:cstheme="minorHAnsi"/>
+            <w:r>
+              <w:rPr>
+                <w:rFonts w:ascii="Open Sans" w:hAnsi="Open Sans" w:cs="Open Sans"/>
+                <w:sz w:val="20"/>
+                <w:szCs w:val="20"/>
+              </w:rPr>
+              <w:t xml:space="preserve">                                                                                              </w:t>
+            </w:r>
+            <w:r>
+              <w:rPr>
+                <w:rFonts w:ascii="Open Sans" w:eastAsia="Calibri" w:hAnsi="Open Sans" w:cs="Open Sans"/>
                 <w:sz w:val="20"/>
                 <w:szCs w:val="20"/>
               </w:rPr>
@@ -3674,7 +3824,7 @@
             </w:r>
             <w:r>
               <w:rPr>
-                <w:rFonts w:eastAsia="Calibri" w:cstheme="minorHAnsi"/>
+                <w:rFonts w:ascii="Open Sans" w:eastAsia="Calibri" w:hAnsi="Open Sans" w:cs="Open Sans"/>
                 <w:sz w:val="20"/>
                 <w:szCs w:val="20"/>
               </w:rPr>
@@ -3682,34 +3832,12 @@
             </w:r>
             <w:r>
               <w:rPr>
-                <w:rFonts w:eastAsia="Calibri" w:cstheme="minorHAnsi"/>
+                <w:rFonts w:ascii="Open Sans" w:eastAsia="Calibri" w:hAnsi="Open Sans" w:cs="Open Sans"/>
                 <w:sz w:val="20"/>
                 <w:szCs w:val="20"/>
               </w:rPr>
               <w:t>(s) :</w:t>
             </w:r>
-          </w:p>
-          <w:p>
-            <w:pPr>
-              <w:widowControl w:val="0"/>
-              <w:spacing w:after="0" w:line="240" w:lineRule="auto"/>
-              <w:rPr>
-                <w:rFonts w:cstheme="minorHAnsi"/>
-                <w:sz w:val="20"/>
-                <w:szCs w:val="20"/>
-              </w:rPr>
-            </w:pPr>
-          </w:p>
-          <w:p>
-            <w:pPr>
-              <w:widowControl w:val="0"/>
-              <w:spacing w:after="0" w:line="240" w:lineRule="auto"/>
-              <w:rPr>
-                <w:rFonts w:cstheme="minorHAnsi"/>
-                <w:sz w:val="20"/>
-                <w:szCs w:val="20"/>
-              </w:rPr>
-            </w:pPr>
           </w:p>
           <w:p>
             <w:pPr>
@@ -4062,7 +4190,27 @@
                 <w:sz w:val="28"/>
                 <w:szCs w:val="28"/>
               </w:rPr>
-              <w:t>Calcul du droit d’habitation</w:t>
+              <w:t xml:space="preserve">Exemple de </w:t>
+            </w:r>
+            <w:r>
+              <w:rPr>
+                <w:rFonts w:eastAsia="Calibri" w:cstheme="minorHAnsi"/>
+                <w:b/>
+                <w:bCs/>
+                <w:sz w:val="28"/>
+                <w:szCs w:val="28"/>
+              </w:rPr>
+              <w:t>c</w:t>
+            </w:r>
+            <w:r>
+              <w:rPr>
+                <w:rFonts w:eastAsia="Calibri" w:cstheme="minorHAnsi"/>
+                <w:b/>
+                <w:bCs/>
+                <w:sz w:val="28"/>
+                <w:szCs w:val="28"/>
+              </w:rPr>
+              <w:t>alcul du droit d’habitation</w:t>
             </w:r>
           </w:p>
         </w:tc>

</xml_diff>